<commit_message>
Update blockscheme cycle, reinsert into otchet
</commit_message>
<xml_diff>
--- a/docs/Otchet.docx
+++ b/docs/Otchet.docx
@@ -321,8 +321,6 @@
           <w:szCs w:val="24"/>
         </w:rPr>
       </w:pPr>
-      <w:bookmarkStart w:id="0" w:name="_GoBack"/>
-      <w:bookmarkEnd w:id="0"/>
     </w:p>
     <w:p>
       <w:pPr>
@@ -787,6 +785,27 @@
         <w:adjustRightInd w:val="0"/>
         <w:spacing w:after="0" w:line="240" w:lineRule="auto"/>
         <w:ind w:left="0" w:firstLine="0"/>
+        <w:rPr>
+          <w:rFonts w:ascii="Consolas" w:eastAsiaTheme="minorHAnsi" w:hAnsi="Consolas" w:cs="Consolas"/>
+          <w:b/>
+          <w:noProof/>
+          <w:color w:val="auto"/>
+          <w:sz w:val="22"/>
+          <w:szCs w:val="16"/>
+        </w:rPr>
+      </w:pPr>
+      <w:r>
+        <w:rPr>
+          <w:rFonts w:ascii="Consolas" w:eastAsiaTheme="minorHAnsi" w:hAnsi="Consolas" w:cs="Consolas"/>
+          <w:b/>
+          <w:noProof/>
+          <w:color w:val="auto"/>
+          <w:sz w:val="22"/>
+          <w:szCs w:val="16"/>
+        </w:rPr>
+        <w:t xml:space="preserve">Код на языке </w:t>
+      </w:r>
+      <w:r>
         <w:rPr>
           <w:rFonts w:ascii="Consolas" w:eastAsiaTheme="minorHAnsi" w:hAnsi="Consolas" w:cs="Consolas"/>
           <w:b/>
@@ -796,7 +815,8 @@
           <w:szCs w:val="16"/>
           <w:lang w:val="en-US"/>
         </w:rPr>
-      </w:pPr>
+        <w:t>C</w:t>
+      </w:r>
       <w:r>
         <w:rPr>
           <w:rFonts w:ascii="Consolas" w:eastAsiaTheme="minorHAnsi" w:hAnsi="Consolas" w:cs="Consolas"/>
@@ -806,19 +826,7 @@
           <w:sz w:val="22"/>
           <w:szCs w:val="16"/>
         </w:rPr>
-        <w:t xml:space="preserve">Код на языке </w:t>
-      </w:r>
-      <w:r>
-        <w:rPr>
-          <w:rFonts w:ascii="Consolas" w:eastAsiaTheme="minorHAnsi" w:hAnsi="Consolas" w:cs="Consolas"/>
-          <w:b/>
-          <w:noProof/>
-          <w:color w:val="auto"/>
-          <w:sz w:val="22"/>
-          <w:szCs w:val="16"/>
-          <w:lang w:val="en-US"/>
-        </w:rPr>
-        <w:t>C++</w:t>
+        <w:t>++</w:t>
       </w:r>
     </w:p>
     <w:p>
@@ -937,7 +945,7 @@
           <w:rFonts w:ascii="Consolas" w:eastAsiaTheme="minorHAnsi" w:hAnsi="Consolas" w:cs="Consolas"/>
           <w:sz w:val="19"/>
           <w:szCs w:val="19"/>
-          <w:lang w:eastAsia="en-US"/>
+          <w:lang w:val="en-US" w:eastAsia="en-US"/>
         </w:rPr>
       </w:pPr>
       <w:r>
@@ -955,7 +963,7 @@
           <w:rFonts w:ascii="Consolas" w:eastAsiaTheme="minorHAnsi" w:hAnsi="Consolas" w:cs="Consolas"/>
           <w:sz w:val="19"/>
           <w:szCs w:val="19"/>
-          <w:lang w:eastAsia="en-US"/>
+          <w:lang w:val="en-US" w:eastAsia="en-US"/>
         </w:rPr>
         <w:t xml:space="preserve"> </w:t>
       </w:r>
@@ -974,7 +982,7 @@
           <w:rFonts w:ascii="Consolas" w:eastAsiaTheme="minorHAnsi" w:hAnsi="Consolas" w:cs="Consolas"/>
           <w:sz w:val="19"/>
           <w:szCs w:val="19"/>
-          <w:lang w:eastAsia="en-US"/>
+          <w:lang w:val="en-US" w:eastAsia="en-US"/>
         </w:rPr>
         <w:t xml:space="preserve"> </w:t>
       </w:r>
@@ -992,7 +1000,7 @@
           <w:rFonts w:ascii="Consolas" w:eastAsiaTheme="minorHAnsi" w:hAnsi="Consolas" w:cs="Consolas"/>
           <w:sz w:val="19"/>
           <w:szCs w:val="19"/>
-          <w:lang w:eastAsia="en-US"/>
+          <w:lang w:val="en-US" w:eastAsia="en-US"/>
         </w:rPr>
         <w:t>;</w:t>
       </w:r>
@@ -1008,22 +1016,22 @@
           <w:rFonts w:ascii="Consolas" w:eastAsiaTheme="minorHAnsi" w:hAnsi="Consolas" w:cs="Consolas"/>
           <w:sz w:val="19"/>
           <w:szCs w:val="19"/>
-          <w:lang w:eastAsia="en-US"/>
-        </w:rPr>
-      </w:pPr>
-    </w:p>
-    <w:p>
-      <w:pPr>
-        <w:autoSpaceDE w:val="0"/>
-        <w:autoSpaceDN w:val="0"/>
-        <w:adjustRightInd w:val="0"/>
-        <w:spacing w:after="0" w:line="240" w:lineRule="auto"/>
-        <w:ind w:left="0" w:firstLine="0"/>
-        <w:rPr>
-          <w:rFonts w:ascii="Consolas" w:eastAsiaTheme="minorHAnsi" w:hAnsi="Consolas" w:cs="Consolas"/>
-          <w:sz w:val="19"/>
-          <w:szCs w:val="19"/>
-          <w:lang w:eastAsia="en-US"/>
+          <w:lang w:val="en-US" w:eastAsia="en-US"/>
+        </w:rPr>
+      </w:pPr>
+    </w:p>
+    <w:p>
+      <w:pPr>
+        <w:autoSpaceDE w:val="0"/>
+        <w:autoSpaceDN w:val="0"/>
+        <w:adjustRightInd w:val="0"/>
+        <w:spacing w:after="0" w:line="240" w:lineRule="auto"/>
+        <w:ind w:left="0" w:firstLine="0"/>
+        <w:rPr>
+          <w:rFonts w:ascii="Consolas" w:eastAsiaTheme="minorHAnsi" w:hAnsi="Consolas" w:cs="Consolas"/>
+          <w:sz w:val="19"/>
+          <w:szCs w:val="19"/>
+          <w:lang w:val="en-US" w:eastAsia="en-US"/>
         </w:rPr>
       </w:pPr>
       <w:r>
@@ -1041,7 +1049,7 @@
           <w:rFonts w:ascii="Consolas" w:eastAsiaTheme="minorHAnsi" w:hAnsi="Consolas" w:cs="Consolas"/>
           <w:sz w:val="19"/>
           <w:szCs w:val="19"/>
-          <w:lang w:eastAsia="en-US"/>
+          <w:lang w:val="en-US" w:eastAsia="en-US"/>
         </w:rPr>
         <w:t xml:space="preserve"> </w:t>
       </w:r>
@@ -1060,7 +1068,7 @@
           <w:rFonts w:ascii="Consolas" w:eastAsiaTheme="minorHAnsi" w:hAnsi="Consolas" w:cs="Consolas"/>
           <w:sz w:val="19"/>
           <w:szCs w:val="19"/>
-          <w:lang w:eastAsia="en-US"/>
+          <w:lang w:val="en-US" w:eastAsia="en-US"/>
         </w:rPr>
         <w:t>(</w:t>
       </w:r>
@@ -1079,7 +1087,7 @@
           <w:rFonts w:ascii="Consolas" w:eastAsiaTheme="minorHAnsi" w:hAnsi="Consolas" w:cs="Consolas"/>
           <w:sz w:val="19"/>
           <w:szCs w:val="19"/>
-          <w:lang w:eastAsia="en-US"/>
+          <w:lang w:val="en-US" w:eastAsia="en-US"/>
         </w:rPr>
         <w:t xml:space="preserve"> </w:t>
       </w:r>
@@ -1098,7 +1106,7 @@
           <w:rFonts w:ascii="Consolas" w:eastAsiaTheme="minorHAnsi" w:hAnsi="Consolas" w:cs="Consolas"/>
           <w:sz w:val="19"/>
           <w:szCs w:val="19"/>
-          <w:lang w:eastAsia="en-US"/>
+          <w:lang w:val="en-US" w:eastAsia="en-US"/>
         </w:rPr>
         <w:t>)</w:t>
       </w:r>
@@ -1114,15 +1122,15 @@
           <w:rFonts w:ascii="Consolas" w:eastAsiaTheme="minorHAnsi" w:hAnsi="Consolas" w:cs="Consolas"/>
           <w:sz w:val="19"/>
           <w:szCs w:val="19"/>
-          <w:lang w:eastAsia="en-US"/>
-        </w:rPr>
-      </w:pPr>
-      <w:r>
-        <w:rPr>
-          <w:rFonts w:ascii="Consolas" w:eastAsiaTheme="minorHAnsi" w:hAnsi="Consolas" w:cs="Consolas"/>
-          <w:sz w:val="19"/>
-          <w:szCs w:val="19"/>
-          <w:lang w:eastAsia="en-US"/>
+          <w:lang w:val="en-US" w:eastAsia="en-US"/>
+        </w:rPr>
+      </w:pPr>
+      <w:r>
+        <w:rPr>
+          <w:rFonts w:ascii="Consolas" w:eastAsiaTheme="minorHAnsi" w:hAnsi="Consolas" w:cs="Consolas"/>
+          <w:sz w:val="19"/>
+          <w:szCs w:val="19"/>
+          <w:lang w:val="en-US" w:eastAsia="en-US"/>
         </w:rPr>
         <w:t>{</w:t>
       </w:r>
@@ -1138,15 +1146,15 @@
           <w:rFonts w:ascii="Consolas" w:eastAsiaTheme="minorHAnsi" w:hAnsi="Consolas" w:cs="Consolas"/>
           <w:sz w:val="19"/>
           <w:szCs w:val="19"/>
-          <w:lang w:eastAsia="en-US"/>
-        </w:rPr>
-      </w:pPr>
-      <w:r>
-        <w:rPr>
-          <w:rFonts w:ascii="Consolas" w:eastAsiaTheme="minorHAnsi" w:hAnsi="Consolas" w:cs="Consolas"/>
-          <w:sz w:val="19"/>
-          <w:szCs w:val="19"/>
-          <w:lang w:eastAsia="en-US"/>
+          <w:lang w:val="en-US" w:eastAsia="en-US"/>
+        </w:rPr>
+      </w:pPr>
+      <w:r>
+        <w:rPr>
+          <w:rFonts w:ascii="Consolas" w:eastAsiaTheme="minorHAnsi" w:hAnsi="Consolas" w:cs="Consolas"/>
+          <w:sz w:val="19"/>
+          <w:szCs w:val="19"/>
+          <w:lang w:val="en-US" w:eastAsia="en-US"/>
         </w:rPr>
         <w:tab/>
       </w:r>
@@ -1165,7 +1173,7 @@
           <w:rFonts w:ascii="Consolas" w:eastAsiaTheme="minorHAnsi" w:hAnsi="Consolas" w:cs="Consolas"/>
           <w:sz w:val="19"/>
           <w:szCs w:val="19"/>
-          <w:lang w:eastAsia="en-US"/>
+          <w:lang w:val="en-US" w:eastAsia="en-US"/>
         </w:rPr>
         <w:t xml:space="preserve"> </w:t>
       </w:r>
@@ -1183,7 +1191,7 @@
           <w:rFonts w:ascii="Consolas" w:eastAsiaTheme="minorHAnsi" w:hAnsi="Consolas" w:cs="Consolas"/>
           <w:sz w:val="19"/>
           <w:szCs w:val="19"/>
-          <w:lang w:eastAsia="en-US"/>
+          <w:lang w:val="en-US" w:eastAsia="en-US"/>
         </w:rPr>
         <w:t xml:space="preserve"> = 0;</w:t>
       </w:r>
@@ -1207,7 +1215,7 @@
           <w:rFonts w:ascii="Consolas" w:eastAsiaTheme="minorHAnsi" w:hAnsi="Consolas" w:cs="Consolas"/>
           <w:sz w:val="19"/>
           <w:szCs w:val="19"/>
-          <w:lang w:eastAsia="en-US"/>
+          <w:lang w:val="en-US" w:eastAsia="en-US"/>
         </w:rPr>
         <w:tab/>
       </w:r>
@@ -1226,7 +1234,7 @@
           <w:rFonts w:ascii="Consolas" w:eastAsiaTheme="minorHAnsi" w:hAnsi="Consolas" w:cs="Consolas"/>
           <w:sz w:val="19"/>
           <w:szCs w:val="19"/>
-          <w:lang w:eastAsia="en-US"/>
+          <w:lang w:val="en-US" w:eastAsia="en-US"/>
         </w:rPr>
         <w:t xml:space="preserve"> (</w:t>
       </w:r>
@@ -1245,7 +1253,7 @@
           <w:rFonts w:ascii="Consolas" w:eastAsiaTheme="minorHAnsi" w:hAnsi="Consolas" w:cs="Consolas"/>
           <w:sz w:val="19"/>
           <w:szCs w:val="19"/>
-          <w:lang w:eastAsia="en-US"/>
+          <w:lang w:val="en-US" w:eastAsia="en-US"/>
         </w:rPr>
         <w:t xml:space="preserve"> </w:t>
       </w:r>
@@ -1263,7 +1271,7 @@
           <w:rFonts w:ascii="Consolas" w:eastAsiaTheme="minorHAnsi" w:hAnsi="Consolas" w:cs="Consolas"/>
           <w:sz w:val="19"/>
           <w:szCs w:val="19"/>
-          <w:lang w:eastAsia="en-US"/>
+          <w:lang w:val="en-US" w:eastAsia="en-US"/>
         </w:rPr>
         <w:t xml:space="preserve"> = -</w:t>
       </w:r>
@@ -1282,7 +1290,7 @@
           <w:rFonts w:ascii="Consolas" w:eastAsiaTheme="minorHAnsi" w:hAnsi="Consolas" w:cs="Consolas"/>
           <w:sz w:val="19"/>
           <w:szCs w:val="19"/>
-          <w:lang w:eastAsia="en-US"/>
+          <w:lang w:val="en-US" w:eastAsia="en-US"/>
         </w:rPr>
         <w:t xml:space="preserve">; </w:t>
       </w:r>
@@ -1300,7 +1308,7 @@
           <w:rFonts w:ascii="Consolas" w:eastAsiaTheme="minorHAnsi" w:hAnsi="Consolas" w:cs="Consolas"/>
           <w:sz w:val="19"/>
           <w:szCs w:val="19"/>
-          <w:lang w:eastAsia="en-US"/>
+          <w:lang w:val="en-US" w:eastAsia="en-US"/>
         </w:rPr>
         <w:t xml:space="preserve"> &lt;</w:t>
       </w:r>
@@ -3095,6 +3103,8 @@
           <w:lang w:val="en-US"/>
         </w:rPr>
       </w:pPr>
+      <w:bookmarkStart w:id="0" w:name="_GoBack"/>
+      <w:bookmarkEnd w:id="0"/>
       <w:r>
         <w:rPr>
           <w:lang w:val="en-US"/>
@@ -3119,7 +3129,7 @@
             <v:path o:extrusionok="f" gradientshapeok="t" o:connecttype="rect"/>
             <o:lock v:ext="edit" aspectratio="t"/>
           </v:shapetype>
-          <v:shape id="_x0000_i1026" type="#_x0000_t75" style="width:418.5pt;height:413.25pt">
+          <v:shape id="_x0000_i1027" type="#_x0000_t75" style="width:418.5pt;height:413.25pt">
             <v:imagedata r:id="rId8" o:title="Zharkov_1"/>
           </v:shape>
         </w:pict>
@@ -4514,7 +4524,7 @@
 </file>
 
 <file path=customXml/itemProps1.xml><?xml version="1.0" encoding="utf-8"?>
-<ds:datastoreItem xmlns:ds="http://schemas.openxmlformats.org/officeDocument/2006/customXml" ds:itemID="{2193FC10-38A1-40D7-BFD2-D0B56CDCD8F2}">
+<ds:datastoreItem xmlns:ds="http://schemas.openxmlformats.org/officeDocument/2006/customXml" ds:itemID="{46E492F3-7B53-4F0C-9985-A5C11F86C1A7}">
   <ds:schemaRefs>
     <ds:schemaRef ds:uri="http://schemas.openxmlformats.org/officeDocument/2006/bibliography"/>
   </ds:schemaRefs>

</xml_diff>